<commit_message>
Add nn.png to ch.1
</commit_message>
<xml_diff>
--- a/text/فصل یک.docx
+++ b/text/فصل یک.docx
@@ -5032,6 +5032,272 @@
           <w:lang w:bidi="fa-IR"/>
         </w:rPr>
       </w:pPr>
+      <w:r>
+        <w:rPr>
+          <w:rFonts w:ascii="XB Niloofar" w:hAnsi="XB Niloofar" w:cs="XB Niloofar"/>
+          <w:noProof/>
+          <w:lang w:bidi="fa-IR"/>
+        </w:rPr>
+        <w:lastRenderedPageBreak/>
+        <w:drawing>
+          <wp:anchor distT="0" distB="0" distL="114300" distR="114300" simplePos="0" relativeHeight="251658240" behindDoc="0" locked="0" layoutInCell="1" allowOverlap="1" wp14:anchorId="767DCE83" wp14:editId="2F76BE8F">
+            <wp:simplePos x="0" y="0"/>
+            <wp:positionH relativeFrom="margin">
+              <wp:align>center</wp:align>
+            </wp:positionH>
+            <wp:positionV relativeFrom="paragraph">
+              <wp:posOffset>1402080</wp:posOffset>
+            </wp:positionV>
+            <wp:extent cx="4762500" cy="2612390"/>
+            <wp:effectExtent l="0" t="0" r="0" b="3810"/>
+            <wp:wrapTopAndBottom/>
+            <wp:docPr id="1" name="Picture 1"/>
+            <wp:cNvGraphicFramePr>
+              <a:graphicFrameLocks xmlns:a="http://schemas.openxmlformats.org/drawingml/2006/main" noChangeAspect="1"/>
+            </wp:cNvGraphicFramePr>
+            <a:graphic xmlns:a="http://schemas.openxmlformats.org/drawingml/2006/main">
+              <a:graphicData uri="http://schemas.openxmlformats.org/drawingml/2006/picture">
+                <pic:pic xmlns:pic="http://schemas.openxmlformats.org/drawingml/2006/picture">
+                  <pic:nvPicPr>
+                    <pic:cNvPr id="1" name="Picture 1"/>
+                    <pic:cNvPicPr/>
+                  </pic:nvPicPr>
+                  <pic:blipFill>
+                    <a:blip r:embed="rId5" cstate="print">
+                      <a:extLst>
+                        <a:ext uri="{28A0092B-C50C-407E-A947-70E740481C1C}">
+                          <a14:useLocalDpi xmlns:a14="http://schemas.microsoft.com/office/drawing/2010/main" val="0"/>
+                        </a:ext>
+                      </a:extLst>
+                    </a:blip>
+                    <a:stretch>
+                      <a:fillRect/>
+                    </a:stretch>
+                  </pic:blipFill>
+                  <pic:spPr>
+                    <a:xfrm>
+                      <a:off x="0" y="0"/>
+                      <a:ext cx="4762500" cy="2612390"/>
+                    </a:xfrm>
+                    <a:prstGeom prst="rect">
+                      <a:avLst/>
+                    </a:prstGeom>
+                  </pic:spPr>
+                </pic:pic>
+              </a:graphicData>
+            </a:graphic>
+            <wp14:sizeRelH relativeFrom="page">
+              <wp14:pctWidth>0</wp14:pctWidth>
+            </wp14:sizeRelH>
+            <wp14:sizeRelV relativeFrom="page">
+              <wp14:pctHeight>0</wp14:pctHeight>
+            </wp14:sizeRelV>
+          </wp:anchor>
+        </w:drawing>
+      </w:r>
+      <w:r>
+        <w:rPr>
+          <w:rFonts w:ascii="XB Niloofar" w:hAnsi="XB Niloofar" w:cs="XB Niloofar" w:hint="cs"/>
+          <w:rtl/>
+          <w:lang w:bidi="fa-IR"/>
+        </w:rPr>
+        <w:t xml:space="preserve">هدف پیش‌بینی، </w:t>
+      </w:r>
+      <w:r>
+        <w:rPr>
+          <w:rFonts w:ascii="XB Niloofar" w:hAnsi="XB Niloofar" w:cs="XB Niloofar" w:hint="cs"/>
+          <w:rtl/>
+          <w:lang w:bidi="fa-IR"/>
+        </w:rPr>
+        <w:t xml:space="preserve">تخمین </w:t>
+      </w:r>
+      <w:r>
+        <w:rPr>
+          <w:rFonts w:ascii="XB Niloofar" w:hAnsi="XB Niloofar" w:cs="XB Niloofar" w:hint="cs"/>
+          <w:rtl/>
+          <w:lang w:bidi="fa-IR"/>
+        </w:rPr>
+        <w:t>یک نگاشت</w:t>
+      </w:r>
+      <w:r>
+        <w:rPr>
+          <w:rFonts w:ascii="XB Niloofar" w:hAnsi="XB Niloofar" w:cs="XB Niloofar" w:hint="cs"/>
+          <w:rtl/>
+          <w:lang w:bidi="fa-IR"/>
+        </w:rPr>
+        <w:t xml:space="preserve"> از ورودی‌ها به خروجی‌هاست؛ این نگاشت باید در دادهٔ آموزش خطای قابل قبولی کسب کند و قابلیت تعمیم به دادهٔ آزمایش را داشته باشد. </w:t>
+      </w:r>
+      <w:r>
+        <w:rPr>
+          <w:rFonts w:ascii="XB Niloofar" w:hAnsi="XB Niloofar" w:cs="XB Niloofar" w:hint="cs"/>
+          <w:rtl/>
+          <w:lang w:bidi="fa-IR"/>
+        </w:rPr>
+        <w:t xml:space="preserve">به زبان دیگر، هدف اصلی ارائه یک نگاشتِ تخمین به صورت </w:t>
+      </w:r>
+      <w:r>
+        <w:rPr>
+          <w:rFonts w:ascii="XB Niloofar" w:hAnsi="XB Niloofar" w:cs="XB Niloofar"/>
+          <w:lang w:bidi="fa-IR"/>
+        </w:rPr>
+        <w:t>y=f(x;theta)</w:t>
+      </w:r>
+      <w:r>
+        <w:rPr>
+          <w:rFonts w:ascii="XB Niloofar" w:hAnsi="XB Niloofar" w:cs="XB Niloofar" w:hint="cs"/>
+          <w:rtl/>
+          <w:lang w:bidi="fa-IR"/>
+        </w:rPr>
+        <w:t xml:space="preserve"> است که بتواند پس از دریافت دادهٔ ورودی </w:t>
+      </w:r>
+      <w:r>
+        <w:rPr>
+          <w:rFonts w:ascii="XB Niloofar" w:hAnsi="XB Niloofar" w:cs="XB Niloofar"/>
+          <w:lang w:bidi="fa-IR"/>
+        </w:rPr>
+        <w:t>x</w:t>
+      </w:r>
+      <w:r>
+        <w:rPr>
+          <w:rFonts w:ascii="XB Niloofar" w:hAnsi="XB Niloofar" w:cs="XB Niloofar" w:hint="cs"/>
+          <w:rtl/>
+          <w:lang w:bidi="fa-IR"/>
+        </w:rPr>
+        <w:t xml:space="preserve"> </w:t>
+      </w:r>
+      <w:r>
+        <w:rPr>
+          <w:rFonts w:ascii="XB Niloofar" w:hAnsi="XB Niloofar" w:cs="XB Niloofar" w:hint="cs"/>
+          <w:rtl/>
+          <w:lang w:bidi="fa-IR"/>
+        </w:rPr>
+        <w:t xml:space="preserve">با </w:t>
+      </w:r>
+      <w:r>
+        <w:rPr>
+          <w:rFonts w:ascii="XB Niloofar" w:hAnsi="XB Niloofar" w:cs="XB Niloofar" w:hint="cs"/>
+          <w:rtl/>
+          <w:lang w:bidi="fa-IR"/>
+        </w:rPr>
+        <w:t xml:space="preserve">پارامترهای </w:t>
+      </w:r>
+      <w:r>
+        <w:rPr>
+          <w:rFonts w:ascii="XB Niloofar" w:hAnsi="XB Niloofar" w:cs="XB Niloofar"/>
+          <w:lang w:bidi="fa-IR"/>
+        </w:rPr>
+        <w:t>theta</w:t>
+      </w:r>
+      <w:r>
+        <w:rPr>
+          <w:rFonts w:ascii="XB Niloofar" w:hAnsi="XB Niloofar" w:cs="XB Niloofar" w:hint="cs"/>
+          <w:rtl/>
+          <w:lang w:bidi="fa-IR"/>
+        </w:rPr>
+        <w:t xml:space="preserve"> تابع هدف </w:t>
+      </w:r>
+      <w:r>
+        <w:rPr>
+          <w:rFonts w:ascii="XB Niloofar" w:hAnsi="XB Niloofar" w:cs="XB Niloofar"/>
+          <w:lang w:bidi="fa-IR"/>
+        </w:rPr>
+        <w:t>y=f*(x)</w:t>
+      </w:r>
+      <w:r>
+        <w:rPr>
+          <w:rFonts w:ascii="XB Niloofar" w:hAnsi="XB Niloofar" w:cs="XB Niloofar" w:hint="cs"/>
+          <w:rtl/>
+          <w:lang w:bidi="fa-IR"/>
+        </w:rPr>
+        <w:t xml:space="preserve"> را با دقت قابل قبولی مدل کند.</w:t>
+      </w:r>
+      <w:r>
+        <w:rPr>
+          <w:rFonts w:ascii="XB Niloofar" w:hAnsi="XB Niloofar" w:cs="XB Niloofar" w:hint="cs"/>
+          <w:rtl/>
+          <w:lang w:bidi="fa-IR"/>
+        </w:rPr>
+        <w:t xml:space="preserve"> </w:t>
+      </w:r>
+      <w:r>
+        <w:rPr>
+          <w:rFonts w:ascii="XB Niloofar" w:hAnsi="XB Niloofar" w:cs="XB Niloofar" w:hint="cs"/>
+          <w:rtl/>
+          <w:lang w:bidi="fa-IR"/>
+        </w:rPr>
+        <w:t>یک شبکهٔ عصبی عمیق</w:t>
+      </w:r>
+      <w:r>
+        <w:rPr>
+          <w:rFonts w:ascii="XB Niloofar" w:hAnsi="XB Niloofar" w:cs="XB Niloofar" w:hint="cs"/>
+          <w:rtl/>
+          <w:lang w:bidi="fa-IR"/>
+        </w:rPr>
+        <w:t xml:space="preserve"> </w:t>
+      </w:r>
+      <w:r>
+        <w:rPr>
+          <w:rFonts w:ascii="XB Niloofar" w:hAnsi="XB Niloofar" w:cs="XB Niloofar" w:hint="cs"/>
+          <w:rtl/>
+          <w:lang w:bidi="fa-IR"/>
+        </w:rPr>
+        <w:t>می‌تواند با مشاهده داده</w:t>
+      </w:r>
+      <w:r>
+        <w:rPr>
+          <w:rFonts w:ascii="XB Niloofar" w:hAnsi="XB Niloofar" w:cs="XB Niloofar" w:hint="cs"/>
+          <w:rtl/>
+          <w:lang w:bidi="fa-IR"/>
+        </w:rPr>
+        <w:t xml:space="preserve"> و در یک فرایند یادگیری،</w:t>
+      </w:r>
+      <w:r>
+        <w:rPr>
+          <w:rFonts w:ascii="XB Niloofar" w:hAnsi="XB Niloofar" w:cs="XB Niloofar" w:hint="cs"/>
+          <w:rtl/>
+          <w:lang w:bidi="fa-IR"/>
+        </w:rPr>
+        <w:t xml:space="preserve"> </w:t>
+      </w:r>
+      <w:r>
+        <w:rPr>
+          <w:rFonts w:ascii="XB Niloofar" w:hAnsi="XB Niloofar" w:cs="XB Niloofar" w:hint="cs"/>
+          <w:rtl/>
+          <w:lang w:bidi="fa-IR"/>
+        </w:rPr>
+        <w:t xml:space="preserve">مقادیری از </w:t>
+      </w:r>
+      <w:r>
+        <w:rPr>
+          <w:rFonts w:ascii="XB Niloofar" w:hAnsi="XB Niloofar" w:cs="XB Niloofar" w:hint="cs"/>
+          <w:rtl/>
+          <w:lang w:bidi="fa-IR"/>
+        </w:rPr>
+        <w:t xml:space="preserve">پارامترهای </w:t>
+      </w:r>
+      <w:r>
+        <w:rPr>
+          <w:rFonts w:ascii="XB Niloofar" w:hAnsi="XB Niloofar" w:cs="XB Niloofar"/>
+          <w:lang w:bidi="fa-IR"/>
+        </w:rPr>
+        <w:t>theta</w:t>
+      </w:r>
+      <w:r>
+        <w:rPr>
+          <w:rFonts w:ascii="XB Niloofar" w:hAnsi="XB Niloofar" w:cs="XB Niloofar" w:hint="cs"/>
+          <w:rtl/>
+          <w:lang w:bidi="fa-IR"/>
+        </w:rPr>
+        <w:t xml:space="preserve"> را </w:t>
+      </w:r>
+      <w:r>
+        <w:rPr>
+          <w:rFonts w:ascii="XB Niloofar" w:hAnsi="XB Niloofar" w:cs="XB Niloofar" w:hint="cs"/>
+          <w:rtl/>
+          <w:lang w:bidi="fa-IR"/>
+        </w:rPr>
+        <w:t xml:space="preserve">انتخاب کند که خطای پیش‌بینی کمینه شود. </w:t>
+      </w:r>
     </w:p>
     <w:p>
       <w:pPr>
@@ -5040,17 +5306,39 @@
         <w:jc w:val="lowKashida"/>
         <w:rPr>
           <w:rFonts w:ascii="XB Niloofar" w:hAnsi="XB Niloofar" w:cs="XB Niloofar"/>
-          <w:rtl/>
           <w:lang w:bidi="fa-IR"/>
         </w:rPr>
       </w:pPr>
-      <w:r>
-        <w:rPr>
-          <w:rFonts w:ascii="XB Niloofar" w:hAnsi="XB Niloofar" w:cs="XB Niloofar" w:hint="cs"/>
-          <w:rtl/>
-          <w:lang w:bidi="fa-IR"/>
-        </w:rPr>
-        <w:lastRenderedPageBreak/>
+    </w:p>
+    <w:p>
+      <w:pPr>
+        <w:bidi/>
+        <w:spacing w:after="120" w:line="276" w:lineRule="auto"/>
+        <w:jc w:val="lowKashida"/>
+        <w:rPr>
+          <w:rFonts w:ascii="XB Niloofar" w:hAnsi="XB Niloofar" w:cs="XB Niloofar" w:hint="cs"/>
+          <w:rtl/>
+          <w:lang w:bidi="fa-IR"/>
+        </w:rPr>
+      </w:pPr>
+    </w:p>
+    <w:p>
+      <w:pPr>
+        <w:bidi/>
+        <w:spacing w:after="120" w:line="276" w:lineRule="auto"/>
+        <w:jc w:val="lowKashida"/>
+        <w:rPr>
+          <w:rFonts w:ascii="XB Niloofar" w:hAnsi="XB Niloofar" w:cs="XB Niloofar"/>
+          <w:rtl/>
+          <w:lang w:bidi="fa-IR"/>
+        </w:rPr>
+      </w:pPr>
+      <w:r>
+        <w:rPr>
+          <w:rFonts w:ascii="XB Niloofar" w:hAnsi="XB Niloofar" w:cs="XB Niloofar" w:hint="cs"/>
+          <w:rtl/>
+          <w:lang w:bidi="fa-IR"/>
+        </w:rPr>
         <w:t>قلمرو پژوهش</w:t>
       </w:r>
     </w:p>
@@ -5350,6 +5638,7 @@
           <w:rtl/>
           <w:lang w:bidi="fa-IR"/>
         </w:rPr>
+        <w:lastRenderedPageBreak/>
         <w:t>منبع، روش و ابزار گردآوری داده</w:t>
       </w:r>
     </w:p>
@@ -5738,7 +6027,23 @@
           <w:rtl/>
           <w:lang w:bidi="fa-IR"/>
         </w:rPr>
-        <w:t xml:space="preserve"> به کار رفته‌اند از این قرارند: پرسپترون چندلایه، شبکه‌ٔعصبی پیچشی، شبکه‌های حافظهٔ طولانی کوتاه-مدت، شبکهٔ عصبی با واحدهای بازگشتی دروازه‌ای، </w:t>
+        <w:t xml:space="preserve"> به کار رفته‌اند از این قرارند: پرسپترون چندلایه، شبکه‌ٔعصبی پیچشی،</w:t>
+      </w:r>
+      <w:r>
+        <w:rPr>
+          <w:rFonts w:ascii="XB Niloofar" w:hAnsi="XB Niloofar" w:cs="XB Niloofar" w:hint="cs"/>
+          <w:rtl/>
+          <w:lang w:bidi="fa-IR"/>
+        </w:rPr>
+        <w:t xml:space="preserve"> شبکهٔ عصبی بازگشتی ساده،</w:t>
+      </w:r>
+      <w:r>
+        <w:rPr>
+          <w:rFonts w:ascii="XB Niloofar" w:hAnsi="XB Niloofar" w:cs="XB Niloofar" w:hint="cs"/>
+          <w:rtl/>
+          <w:lang w:bidi="fa-IR"/>
+        </w:rPr>
+        <w:t xml:space="preserve"> شبکه‌های حافظهٔ طولانی کوتاه-مدت، شبکهٔ عصبی با واحدهای بازگشتی دروازه‌ای، </w:t>
       </w:r>
       <w:r>
         <w:rPr>
@@ -5794,16 +6099,23 @@
           <w:rtl/>
           <w:lang w:bidi="fa-IR"/>
         </w:rPr>
-        <w:t xml:space="preserve">پیش‌بینی همهٔ سری زمانی‌های نمونه، </w:t>
-      </w:r>
-      <w:r>
-        <w:rPr>
-          <w:rFonts w:ascii="XB Niloofar" w:hAnsi="XB Niloofar" w:cs="XB Niloofar" w:hint="cs"/>
-          <w:rtl/>
-          <w:lang w:bidi="fa-IR"/>
-        </w:rPr>
-        <w:lastRenderedPageBreak/>
-        <w:t>توسط این شش مدل صورت می‌گیرد و خطای هر کدام در دادهٔ آموزش محاسبه می‌شود</w:t>
+        <w:t xml:space="preserve">پیش‌بینی همهٔ سری زمانی‌های نمونه، توسط این </w:t>
+      </w:r>
+      <w:r>
+        <w:rPr>
+          <w:rFonts w:ascii="XB Niloofar" w:hAnsi="XB Niloofar" w:cs="XB Niloofar" w:hint="cs"/>
+          <w:rtl/>
+          <w:lang w:bidi="fa-IR"/>
+        </w:rPr>
+        <w:t>هفت</w:t>
+      </w:r>
+      <w:r>
+        <w:rPr>
+          <w:rFonts w:ascii="XB Niloofar" w:hAnsi="XB Niloofar" w:cs="XB Niloofar" w:hint="cs"/>
+          <w:rtl/>
+          <w:lang w:bidi="fa-IR"/>
+        </w:rPr>
+        <w:t xml:space="preserve"> مدل صورت می‌گیرد و خطای هر کدام در دادهٔ آموزش محاسبه می‌شود</w:t>
       </w:r>
       <w:r>
         <w:rPr>
@@ -5883,7 +6195,23 @@
           <w:rtl/>
           <w:lang w:bidi="fa-IR"/>
         </w:rPr>
-        <w:t xml:space="preserve"> (رفرنس) در این پایان‌نامه از خطای میانگین مطلق مقیاس‌شده است؛ هر چند مقادیر روش‌های دیگر برآورد خطا </w:t>
+        <w:t xml:space="preserve"> (رفرنس) در این پایان‌نامه از خطای میانگین مطلق مقیاس‌شده </w:t>
+      </w:r>
+      <w:r>
+        <w:rPr>
+          <w:rFonts w:ascii="XB Niloofar" w:hAnsi="XB Niloofar" w:cs="XB Niloofar" w:hint="cs"/>
+          <w:rtl/>
+          <w:lang w:bidi="fa-IR"/>
+        </w:rPr>
+        <w:t xml:space="preserve">استفاده شده </w:t>
+      </w:r>
+      <w:r>
+        <w:rPr>
+          <w:rFonts w:ascii="XB Niloofar" w:hAnsi="XB Niloofar" w:cs="XB Niloofar" w:hint="cs"/>
+          <w:rtl/>
+          <w:lang w:bidi="fa-IR"/>
+        </w:rPr>
+        <w:t xml:space="preserve">است؛ هر چند مقادیر روش‌های دیگر برآورد خطا </w:t>
       </w:r>
       <w:r>
         <w:rPr>
@@ -5931,7 +6259,23 @@
           <w:rtl/>
           <w:lang w:bidi="fa-IR"/>
         </w:rPr>
-        <w:t>روابط یادگرفته‌شده بر پیش‌بینی قیمت سهام دیگر بازار سنجیده شود. در نهایت نیز، تحلیلی از نتایج به دست آمده ارائه می‌شود</w:t>
+        <w:t xml:space="preserve">روابط یادگرفته‌شده بر پیش‌بینی قیمت </w:t>
+      </w:r>
+      <w:r>
+        <w:rPr>
+          <w:rFonts w:ascii="XB Niloofar" w:hAnsi="XB Niloofar" w:cs="XB Niloofar" w:hint="cs"/>
+          <w:rtl/>
+          <w:lang w:bidi="fa-IR"/>
+        </w:rPr>
+        <w:t xml:space="preserve">دیگر </w:t>
+      </w:r>
+      <w:r>
+        <w:rPr>
+          <w:rFonts w:ascii="XB Niloofar" w:hAnsi="XB Niloofar" w:cs="XB Niloofar" w:hint="cs"/>
+          <w:rtl/>
+          <w:lang w:bidi="fa-IR"/>
+        </w:rPr>
+        <w:t>سهام بازار سنجیده شود. در نهایت نیز، تحلیلی از نتایج به دست آمده ارائه می‌شود</w:t>
       </w:r>
       <w:r>
         <w:rPr>
@@ -6199,7 +6543,16 @@
           <w:rtl/>
           <w:lang w:bidi="fa-IR"/>
         </w:rPr>
-        <w:t xml:space="preserve"> پا</w:t>
+        <w:t xml:space="preserve"> </w:t>
+      </w:r>
+      <w:r>
+        <w:rPr>
+          <w:rFonts w:ascii="XB Niloofar" w:hAnsi="XB Niloofar" w:cs="XB Niloofar"/>
+          <w:rtl/>
+          <w:lang w:bidi="fa-IR"/>
+        </w:rPr>
+        <w:lastRenderedPageBreak/>
+        <w:t>پا</w:t>
       </w:r>
       <w:r>
         <w:rPr>
@@ -7608,7 +7961,7 @@
         <w:spacing w:after="120" w:line="276" w:lineRule="auto"/>
         <w:jc w:val="lowKashida"/>
         <w:rPr>
-          <w:rFonts w:ascii="XB Niloofar" w:hAnsi="XB Niloofar" w:cs="XB Niloofar" w:hint="cs"/>
+          <w:rFonts w:ascii="XB Niloofar" w:hAnsi="XB Niloofar" w:cs="XB Niloofar"/>
           <w:rtl/>
           <w:lang w:bidi="fa-IR"/>
         </w:rPr>

</xml_diff>

<commit_message>
done ch1 raw text
</commit_message>
<xml_diff>
--- a/text/فصل یک.docx
+++ b/text/فصل یک.docx
@@ -5028,25 +5028,470 @@
         <w:spacing w:after="120" w:line="276" w:lineRule="auto"/>
         <w:jc w:val="lowKashida"/>
         <w:rPr>
-          <w:rFonts w:ascii="XB Niloofar" w:hAnsi="XB Niloofar" w:cs="XB Niloofar"/>
+          <w:rFonts w:ascii="XB Niloofar" w:hAnsi="XB Niloofar" w:cs="XB Niloofar" w:hint="cs"/>
+          <w:rtl/>
           <w:lang w:bidi="fa-IR"/>
         </w:rPr>
       </w:pPr>
       <w:r>
         <w:rPr>
+          <w:rFonts w:ascii="XB Niloofar" w:hAnsi="XB Niloofar" w:cs="XB Niloofar" w:hint="cs"/>
+          <w:rtl/>
+          <w:lang w:bidi="fa-IR"/>
+        </w:rPr>
+        <w:lastRenderedPageBreak/>
+        <w:t xml:space="preserve">هدف پیش‌بینی، </w:t>
+      </w:r>
+      <w:r>
+        <w:rPr>
+          <w:rFonts w:ascii="XB Niloofar" w:hAnsi="XB Niloofar" w:cs="XB Niloofar" w:hint="cs"/>
+          <w:rtl/>
+          <w:lang w:bidi="fa-IR"/>
+        </w:rPr>
+        <w:t xml:space="preserve">تخمین </w:t>
+      </w:r>
+      <w:r>
+        <w:rPr>
+          <w:rFonts w:ascii="XB Niloofar" w:hAnsi="XB Niloofar" w:cs="XB Niloofar" w:hint="cs"/>
+          <w:rtl/>
+          <w:lang w:bidi="fa-IR"/>
+        </w:rPr>
+        <w:t>یک نگاشت</w:t>
+      </w:r>
+      <w:r>
+        <w:rPr>
+          <w:rFonts w:ascii="XB Niloofar" w:hAnsi="XB Niloofar" w:cs="XB Niloofar" w:hint="cs"/>
+          <w:rtl/>
+          <w:lang w:bidi="fa-IR"/>
+        </w:rPr>
+        <w:t xml:space="preserve"> از ورودی‌ها به خروجی‌هاست؛ این نگاشت باید در دادهٔ آموزش خطای قابل قبولی کسب کند و قابلیت تعمیم به دادهٔ آزمایش را داشته باشد. </w:t>
+      </w:r>
+      <w:r>
+        <w:rPr>
+          <w:rFonts w:ascii="XB Niloofar" w:hAnsi="XB Niloofar" w:cs="XB Niloofar" w:hint="cs"/>
+          <w:rtl/>
+          <w:lang w:bidi="fa-IR"/>
+        </w:rPr>
+        <w:t xml:space="preserve">به زبان دیگر، هدف اصلی ارائه یک نگاشتِ تخمین به صورت </w:t>
+      </w:r>
+      <w:r>
+        <w:rPr>
+          <w:rFonts w:ascii="XB Niloofar" w:hAnsi="XB Niloofar" w:cs="XB Niloofar"/>
+          <w:lang w:bidi="fa-IR"/>
+        </w:rPr>
+        <w:t>y=f(x;theta)</w:t>
+      </w:r>
+      <w:r>
+        <w:rPr>
+          <w:rFonts w:ascii="XB Niloofar" w:hAnsi="XB Niloofar" w:cs="XB Niloofar" w:hint="cs"/>
+          <w:rtl/>
+          <w:lang w:bidi="fa-IR"/>
+        </w:rPr>
+        <w:t xml:space="preserve"> است که بتواند پس از دریافت دادهٔ ورودی </w:t>
+      </w:r>
+      <w:r>
+        <w:rPr>
+          <w:rFonts w:ascii="XB Niloofar" w:hAnsi="XB Niloofar" w:cs="XB Niloofar"/>
+          <w:lang w:bidi="fa-IR"/>
+        </w:rPr>
+        <w:t>x</w:t>
+      </w:r>
+      <w:r>
+        <w:rPr>
+          <w:rFonts w:ascii="XB Niloofar" w:hAnsi="XB Niloofar" w:cs="XB Niloofar" w:hint="cs"/>
+          <w:rtl/>
+          <w:lang w:bidi="fa-IR"/>
+        </w:rPr>
+        <w:t xml:space="preserve"> </w:t>
+      </w:r>
+      <w:r>
+        <w:rPr>
+          <w:rFonts w:ascii="XB Niloofar" w:hAnsi="XB Niloofar" w:cs="XB Niloofar" w:hint="cs"/>
+          <w:rtl/>
+          <w:lang w:bidi="fa-IR"/>
+        </w:rPr>
+        <w:t xml:space="preserve">با </w:t>
+      </w:r>
+      <w:r>
+        <w:rPr>
+          <w:rFonts w:ascii="XB Niloofar" w:hAnsi="XB Niloofar" w:cs="XB Niloofar" w:hint="cs"/>
+          <w:rtl/>
+          <w:lang w:bidi="fa-IR"/>
+        </w:rPr>
+        <w:t xml:space="preserve">پارامترهای </w:t>
+      </w:r>
+      <w:r>
+        <w:rPr>
+          <w:rFonts w:ascii="XB Niloofar" w:hAnsi="XB Niloofar" w:cs="XB Niloofar"/>
+          <w:lang w:bidi="fa-IR"/>
+        </w:rPr>
+        <w:t>theta</w:t>
+      </w:r>
+      <w:r>
+        <w:rPr>
+          <w:rFonts w:ascii="XB Niloofar" w:hAnsi="XB Niloofar" w:cs="XB Niloofar" w:hint="cs"/>
+          <w:rtl/>
+          <w:lang w:bidi="fa-IR"/>
+        </w:rPr>
+        <w:t xml:space="preserve"> تابع هدف </w:t>
+      </w:r>
+      <w:r>
+        <w:rPr>
+          <w:rFonts w:ascii="XB Niloofar" w:hAnsi="XB Niloofar" w:cs="XB Niloofar"/>
+          <w:lang w:bidi="fa-IR"/>
+        </w:rPr>
+        <w:t>y=f*(x)</w:t>
+      </w:r>
+      <w:r>
+        <w:rPr>
+          <w:rFonts w:ascii="XB Niloofar" w:hAnsi="XB Niloofar" w:cs="XB Niloofar" w:hint="cs"/>
+          <w:rtl/>
+          <w:lang w:bidi="fa-IR"/>
+        </w:rPr>
+        <w:t xml:space="preserve"> را با دقت قابل قبولی مدل کند.</w:t>
+      </w:r>
+      <w:r>
+        <w:rPr>
+          <w:rFonts w:ascii="XB Niloofar" w:hAnsi="XB Niloofar" w:cs="XB Niloofar" w:hint="cs"/>
+          <w:rtl/>
+          <w:lang w:bidi="fa-IR"/>
+        </w:rPr>
+        <w:t xml:space="preserve"> </w:t>
+      </w:r>
+      <w:r>
+        <w:rPr>
+          <w:rFonts w:ascii="XB Niloofar" w:hAnsi="XB Niloofar" w:cs="XB Niloofar" w:hint="cs"/>
+          <w:rtl/>
+          <w:lang w:bidi="fa-IR"/>
+        </w:rPr>
+        <w:t>یک شبکهٔ عصبی عمیق</w:t>
+      </w:r>
+      <w:r>
+        <w:rPr>
+          <w:rFonts w:ascii="XB Niloofar" w:hAnsi="XB Niloofar" w:cs="XB Niloofar" w:hint="cs"/>
+          <w:rtl/>
+          <w:lang w:bidi="fa-IR"/>
+        </w:rPr>
+        <w:t xml:space="preserve"> </w:t>
+      </w:r>
+      <w:r>
+        <w:rPr>
+          <w:rFonts w:ascii="XB Niloofar" w:hAnsi="XB Niloofar" w:cs="XB Niloofar" w:hint="cs"/>
+          <w:rtl/>
+          <w:lang w:bidi="fa-IR"/>
+        </w:rPr>
+        <w:t>می‌تواند با مشاهده داده</w:t>
+      </w:r>
+      <w:r>
+        <w:rPr>
+          <w:rFonts w:ascii="XB Niloofar" w:hAnsi="XB Niloofar" w:cs="XB Niloofar" w:hint="cs"/>
+          <w:rtl/>
+          <w:lang w:bidi="fa-IR"/>
+        </w:rPr>
+        <w:t xml:space="preserve"> و در یک فرایند یادگیری،</w:t>
+      </w:r>
+      <w:r>
+        <w:rPr>
+          <w:rFonts w:ascii="XB Niloofar" w:hAnsi="XB Niloofar" w:cs="XB Niloofar" w:hint="cs"/>
+          <w:rtl/>
+          <w:lang w:bidi="fa-IR"/>
+        </w:rPr>
+        <w:t xml:space="preserve"> </w:t>
+      </w:r>
+      <w:r>
+        <w:rPr>
+          <w:rFonts w:ascii="XB Niloofar" w:hAnsi="XB Niloofar" w:cs="XB Niloofar" w:hint="cs"/>
+          <w:rtl/>
+          <w:lang w:bidi="fa-IR"/>
+        </w:rPr>
+        <w:t xml:space="preserve">مقادیری از </w:t>
+      </w:r>
+      <w:r>
+        <w:rPr>
+          <w:rFonts w:ascii="XB Niloofar" w:hAnsi="XB Niloofar" w:cs="XB Niloofar" w:hint="cs"/>
+          <w:rtl/>
+          <w:lang w:bidi="fa-IR"/>
+        </w:rPr>
+        <w:t xml:space="preserve">پارامترهای </w:t>
+      </w:r>
+      <w:r>
+        <w:rPr>
+          <w:rFonts w:ascii="XB Niloofar" w:hAnsi="XB Niloofar" w:cs="XB Niloofar"/>
+          <w:lang w:bidi="fa-IR"/>
+        </w:rPr>
+        <w:t>theta</w:t>
+      </w:r>
+      <w:r>
+        <w:rPr>
+          <w:rFonts w:ascii="XB Niloofar" w:hAnsi="XB Niloofar" w:cs="XB Niloofar" w:hint="cs"/>
+          <w:rtl/>
+          <w:lang w:bidi="fa-IR"/>
+        </w:rPr>
+        <w:t xml:space="preserve"> را </w:t>
+      </w:r>
+      <w:r>
+        <w:rPr>
+          <w:rFonts w:ascii="XB Niloofar" w:hAnsi="XB Niloofar" w:cs="XB Niloofar" w:hint="cs"/>
+          <w:rtl/>
+          <w:lang w:bidi="fa-IR"/>
+        </w:rPr>
+        <w:t xml:space="preserve">انتخاب کند که خطای پیش‌بینی کمینه شود. </w:t>
+      </w:r>
+      <w:r>
+        <w:rPr>
+          <w:rFonts w:ascii="XB Niloofar" w:hAnsi="XB Niloofar" w:cs="XB Niloofar" w:hint="cs"/>
+          <w:rtl/>
+          <w:lang w:bidi="fa-IR"/>
+        </w:rPr>
+        <w:t xml:space="preserve">برای مثال در شبکه‌های عصبی پیش‌خور خروجی‌های هر لایه، ورودی‌های لایهٔ بعد هستند و خروجی نهایی را می‌توان به صورت </w:t>
+      </w:r>
+      <w:r>
+        <w:rPr>
+          <w:rFonts w:ascii="XB Niloofar" w:hAnsi="XB Niloofar" w:cs="XB Niloofar"/>
+          <w:lang w:bidi="fa-IR"/>
+        </w:rPr>
+        <w:t>y = f(f(f(x)))</w:t>
+      </w:r>
+      <w:r>
+        <w:rPr>
+          <w:rFonts w:ascii="XB Niloofar" w:hAnsi="XB Niloofar" w:cs="XB Niloofar" w:hint="cs"/>
+          <w:rtl/>
+          <w:lang w:bidi="fa-IR"/>
+        </w:rPr>
+        <w:t xml:space="preserve"> نوشت. ساختار لایه‌ای یک شبکهٔ عصبی پیش‌خور در شکل۲ نمایش داده شده است.</w:t>
+      </w:r>
+      <w:r>
+        <w:rPr>
+          <w:rFonts w:ascii="XB Niloofar" w:hAnsi="XB Niloofar" w:cs="XB Niloofar" w:hint="cs"/>
+          <w:rtl/>
+          <w:lang w:bidi="fa-IR"/>
+        </w:rPr>
+        <w:t xml:space="preserve"> </w:t>
+      </w:r>
+      <w:r>
+        <w:rPr>
+          <w:rFonts w:ascii="XB Niloofar" w:hAnsi="XB Niloofar" w:cs="XB Niloofar" w:hint="cs"/>
+          <w:rtl/>
+          <w:lang w:bidi="fa-IR"/>
+        </w:rPr>
+        <w:t>ابرپارامترهای این شبکه</w:t>
+      </w:r>
+      <w:r>
+        <w:rPr>
+          <w:rFonts w:ascii="XB Niloofar" w:hAnsi="XB Niloofar" w:cs="XB Niloofar" w:hint="cs"/>
+          <w:rtl/>
+          <w:lang w:bidi="fa-IR"/>
+        </w:rPr>
+        <w:t xml:space="preserve"> </w:t>
+      </w:r>
+      <w:r>
+        <w:rPr>
+          <w:rFonts w:ascii="XB Niloofar" w:hAnsi="XB Niloofar" w:cs="XB Niloofar"/>
+          <w:rtl/>
+          <w:lang w:bidi="fa-IR"/>
+        </w:rPr>
+        <w:t>که با</w:t>
+      </w:r>
+      <w:r>
+        <w:rPr>
+          <w:rFonts w:ascii="XB Niloofar" w:hAnsi="XB Niloofar" w:cs="XB Niloofar" w:hint="cs"/>
+          <w:rtl/>
+          <w:lang w:bidi="fa-IR"/>
+        </w:rPr>
+        <w:t>ی</w:t>
+      </w:r>
+      <w:r>
+        <w:rPr>
+          <w:rFonts w:ascii="XB Niloofar" w:hAnsi="XB Niloofar" w:cs="XB Niloofar" w:hint="eastAsia"/>
+          <w:rtl/>
+          <w:lang w:bidi="fa-IR"/>
+        </w:rPr>
+        <w:t>د</w:t>
+      </w:r>
+      <w:r>
+        <w:rPr>
+          <w:rFonts w:ascii="XB Niloofar" w:hAnsi="XB Niloofar" w:cs="XB Niloofar"/>
+          <w:rtl/>
+          <w:lang w:bidi="fa-IR"/>
+        </w:rPr>
+        <w:t xml:space="preserve"> پ</w:t>
+      </w:r>
+      <w:r>
+        <w:rPr>
+          <w:rFonts w:ascii="XB Niloofar" w:hAnsi="XB Niloofar" w:cs="XB Niloofar" w:hint="cs"/>
+          <w:rtl/>
+          <w:lang w:bidi="fa-IR"/>
+        </w:rPr>
+        <w:t>ی</w:t>
+      </w:r>
+      <w:r>
+        <w:rPr>
+          <w:rFonts w:ascii="XB Niloofar" w:hAnsi="XB Niloofar" w:cs="XB Niloofar" w:hint="eastAsia"/>
+          <w:rtl/>
+          <w:lang w:bidi="fa-IR"/>
+        </w:rPr>
+        <w:t>ش</w:t>
+      </w:r>
+      <w:r>
+        <w:rPr>
+          <w:rFonts w:ascii="XB Niloofar" w:hAnsi="XB Niloofar" w:cs="XB Niloofar"/>
+          <w:rtl/>
+          <w:lang w:bidi="fa-IR"/>
+        </w:rPr>
+        <w:t xml:space="preserve"> از آموزش شبکه انتخاب شوند</w:t>
+      </w:r>
+      <w:r>
+        <w:rPr>
+          <w:rFonts w:ascii="XB Niloofar" w:hAnsi="XB Niloofar" w:cs="XB Niloofar" w:hint="cs"/>
+          <w:rtl/>
+          <w:lang w:bidi="fa-IR"/>
+        </w:rPr>
+        <w:t xml:space="preserve"> عبارتند از: تعداد لایه‌های پنهان (عمق شبکه)، تعداد واحدها در هر لایه (عرض شبکه)، تابع ترکیب ورودی‌ها و تابع فعال‌سازی هر واحد، تابع هزینه</w:t>
+      </w:r>
+      <w:r>
+        <w:rPr>
+          <w:rFonts w:ascii="XB Niloofar" w:hAnsi="XB Niloofar" w:cs="XB Niloofar" w:hint="cs"/>
+          <w:rtl/>
+          <w:lang w:bidi="fa-IR"/>
+        </w:rPr>
+        <w:t>، الگوریتم بهینه‌سازی</w:t>
+      </w:r>
+      <w:r>
+        <w:rPr>
+          <w:rFonts w:ascii="XB Niloofar" w:hAnsi="XB Niloofar" w:cs="XB Niloofar" w:hint="cs"/>
+          <w:rtl/>
+          <w:lang w:bidi="fa-IR"/>
+        </w:rPr>
+        <w:t xml:space="preserve"> و ...</w:t>
+      </w:r>
+      <w:r>
+        <w:rPr>
+          <w:rFonts w:ascii="XB Niloofar" w:hAnsi="XB Niloofar" w:cs="XB Niloofar" w:hint="cs"/>
+          <w:rtl/>
+          <w:lang w:bidi="fa-IR"/>
+        </w:rPr>
+        <w:t xml:space="preserve"> </w:t>
+      </w:r>
+      <w:r>
+        <w:rPr>
+          <w:rFonts w:ascii="XB Niloofar" w:hAnsi="XB Niloofar" w:cs="XB Niloofar" w:hint="cs"/>
+          <w:rtl/>
+          <w:lang w:bidi="fa-IR"/>
+        </w:rPr>
+        <w:t xml:space="preserve">. در مرحله آموزش نیز، پارامترهای </w:t>
+      </w:r>
+      <w:r>
+        <w:rPr>
+          <w:rFonts w:ascii="XB Niloofar" w:hAnsi="XB Niloofar" w:cs="XB Niloofar" w:hint="cs"/>
+          <w:rtl/>
+          <w:lang w:bidi="fa-IR"/>
+        </w:rPr>
+        <w:t xml:space="preserve">شبکه شامل پارامترهای </w:t>
+      </w:r>
+      <w:r>
+        <w:rPr>
+          <w:rFonts w:ascii="XB Niloofar" w:hAnsi="XB Niloofar" w:cs="XB Niloofar" w:hint="cs"/>
+          <w:rtl/>
+          <w:lang w:bidi="fa-IR"/>
+        </w:rPr>
+        <w:t xml:space="preserve">تابع ترکیب و تابع فعال‌سازی در یک فرایند بهینه‌سازی انتخاب می‌شوند. در فصل ۲ در مورد پایه‌های نظری این شبکه‌ها و در فصل ۳ در مورد نحوهٔ انتخاب ابرپارامترها در </w:t>
+      </w:r>
+      <w:r>
+        <w:rPr>
+          <w:rFonts w:ascii="XB Niloofar" w:hAnsi="XB Niloofar" w:cs="XB Niloofar" w:hint="cs"/>
+          <w:rtl/>
+          <w:lang w:bidi="fa-IR"/>
+        </w:rPr>
+        <w:t>عمل</w:t>
+      </w:r>
+      <w:r>
+        <w:rPr>
+          <w:rFonts w:ascii="XB Niloofar" w:hAnsi="XB Niloofar" w:cs="XB Niloofar" w:hint="cs"/>
+          <w:rtl/>
+          <w:lang w:bidi="fa-IR"/>
+        </w:rPr>
+        <w:t>، توضیح داده خواهد شد.</w:t>
+      </w:r>
+      <w:r>
+        <w:rPr>
+          <w:rFonts w:ascii="XB Niloofar" w:hAnsi="XB Niloofar" w:cs="XB Niloofar" w:hint="cs"/>
+          <w:rtl/>
+          <w:lang w:bidi="fa-IR"/>
+        </w:rPr>
+        <w:t xml:space="preserve"> </w:t>
+      </w:r>
+      <w:r>
+        <w:rPr>
+          <w:rFonts w:ascii="XB Niloofar" w:hAnsi="XB Niloofar" w:cs="XB Niloofar" w:hint="cs"/>
+          <w:rtl/>
+          <w:lang w:bidi="fa-IR"/>
+        </w:rPr>
+        <w:t xml:space="preserve">در این پژوهش، ورودی‌های </w:t>
+      </w:r>
+      <w:r>
+        <w:rPr>
+          <w:rFonts w:ascii="XB Niloofar" w:hAnsi="XB Niloofar" w:cs="XB Niloofar"/>
+          <w:lang w:bidi="fa-IR"/>
+        </w:rPr>
+        <w:t>x</w:t>
+      </w:r>
+      <w:r>
+        <w:rPr>
+          <w:rFonts w:ascii="XB Niloofar" w:hAnsi="XB Niloofar" w:cs="XB Niloofar" w:hint="cs"/>
+          <w:rtl/>
+          <w:lang w:bidi="fa-IR"/>
+        </w:rPr>
+        <w:t xml:space="preserve"> شامل وقفه‌های سری زمانی قیمت‌</w:t>
+      </w:r>
+      <w:r>
+        <w:rPr>
+          <w:rFonts w:ascii="XB Niloofar" w:hAnsi="XB Niloofar" w:cs="XB Niloofar" w:hint="cs"/>
+          <w:rtl/>
+          <w:lang w:bidi="fa-IR"/>
+        </w:rPr>
+        <w:t xml:space="preserve"> سهم</w:t>
+      </w:r>
+      <w:r>
+        <w:rPr>
+          <w:rFonts w:ascii="XB Niloofar" w:hAnsi="XB Niloofar" w:cs="XB Niloofar" w:hint="cs"/>
+          <w:rtl/>
+          <w:lang w:bidi="fa-IR"/>
+        </w:rPr>
+        <w:t xml:space="preserve"> به همراه متغیرهای کلان مرتبط به بازار بورس </w:t>
+      </w:r>
+      <w:r>
+        <w:rPr>
+          <w:rFonts w:ascii="XB Niloofar" w:hAnsi="XB Niloofar" w:cs="XB Niloofar" w:hint="cs"/>
+          <w:rtl/>
+          <w:lang w:bidi="fa-IR"/>
+        </w:rPr>
+        <w:t>و خروجی نهایی پیش‌بینی قیمت سهم در روز آینده است.</w:t>
+      </w:r>
+    </w:p>
+    <w:p>
+      <w:pPr>
+        <w:bidi/>
+        <w:spacing w:after="120" w:line="276" w:lineRule="auto"/>
+        <w:jc w:val="lowKashida"/>
+        <w:rPr>
+          <w:rFonts w:ascii="XB Niloofar" w:hAnsi="XB Niloofar" w:cs="XB Niloofar"/>
+          <w:lang w:bidi="fa-IR"/>
+        </w:rPr>
+      </w:pPr>
+      <w:r>
+        <w:rPr>
           <w:rFonts w:ascii="XB Niloofar" w:hAnsi="XB Niloofar" w:cs="XB Niloofar"/>
           <w:noProof/>
           <w:lang w:bidi="fa-IR"/>
         </w:rPr>
-        <w:lastRenderedPageBreak/>
         <w:drawing>
-          <wp:anchor distT="0" distB="0" distL="114300" distR="114300" simplePos="0" relativeHeight="251658240" behindDoc="0" locked="0" layoutInCell="1" allowOverlap="1" wp14:anchorId="767DCE83" wp14:editId="2F76BE8F">
+          <wp:anchor distT="0" distB="0" distL="114300" distR="114300" simplePos="0" relativeHeight="251658240" behindDoc="0" locked="0" layoutInCell="1" allowOverlap="1" wp14:anchorId="767DCE83" wp14:editId="42D4DC2D">
             <wp:simplePos x="0" y="0"/>
             <wp:positionH relativeFrom="margin">
-              <wp:align>center</wp:align>
+              <wp:posOffset>590550</wp:posOffset>
             </wp:positionH>
             <wp:positionV relativeFrom="paragraph">
-              <wp:posOffset>1402080</wp:posOffset>
+              <wp:posOffset>419735</wp:posOffset>
             </wp:positionV>
             <wp:extent cx="4762500" cy="2612390"/>
             <wp:effectExtent l="0" t="0" r="0" b="3810"/>
@@ -5095,209 +5540,6 @@
           </wp:anchor>
         </w:drawing>
       </w:r>
-      <w:r>
-        <w:rPr>
-          <w:rFonts w:ascii="XB Niloofar" w:hAnsi="XB Niloofar" w:cs="XB Niloofar" w:hint="cs"/>
-          <w:rtl/>
-          <w:lang w:bidi="fa-IR"/>
-        </w:rPr>
-        <w:t xml:space="preserve">هدف پیش‌بینی، </w:t>
-      </w:r>
-      <w:r>
-        <w:rPr>
-          <w:rFonts w:ascii="XB Niloofar" w:hAnsi="XB Niloofar" w:cs="XB Niloofar" w:hint="cs"/>
-          <w:rtl/>
-          <w:lang w:bidi="fa-IR"/>
-        </w:rPr>
-        <w:t xml:space="preserve">تخمین </w:t>
-      </w:r>
-      <w:r>
-        <w:rPr>
-          <w:rFonts w:ascii="XB Niloofar" w:hAnsi="XB Niloofar" w:cs="XB Niloofar" w:hint="cs"/>
-          <w:rtl/>
-          <w:lang w:bidi="fa-IR"/>
-        </w:rPr>
-        <w:t>یک نگاشت</w:t>
-      </w:r>
-      <w:r>
-        <w:rPr>
-          <w:rFonts w:ascii="XB Niloofar" w:hAnsi="XB Niloofar" w:cs="XB Niloofar" w:hint="cs"/>
-          <w:rtl/>
-          <w:lang w:bidi="fa-IR"/>
-        </w:rPr>
-        <w:t xml:space="preserve"> از ورودی‌ها به خروجی‌هاست؛ این نگاشت باید در دادهٔ آموزش خطای قابل قبولی کسب کند و قابلیت تعمیم به دادهٔ آزمایش را داشته باشد. </w:t>
-      </w:r>
-      <w:r>
-        <w:rPr>
-          <w:rFonts w:ascii="XB Niloofar" w:hAnsi="XB Niloofar" w:cs="XB Niloofar" w:hint="cs"/>
-          <w:rtl/>
-          <w:lang w:bidi="fa-IR"/>
-        </w:rPr>
-        <w:t xml:space="preserve">به زبان دیگر، هدف اصلی ارائه یک نگاشتِ تخمین به صورت </w:t>
-      </w:r>
-      <w:r>
-        <w:rPr>
-          <w:rFonts w:ascii="XB Niloofar" w:hAnsi="XB Niloofar" w:cs="XB Niloofar"/>
-          <w:lang w:bidi="fa-IR"/>
-        </w:rPr>
-        <w:t>y=f(x;theta)</w:t>
-      </w:r>
-      <w:r>
-        <w:rPr>
-          <w:rFonts w:ascii="XB Niloofar" w:hAnsi="XB Niloofar" w:cs="XB Niloofar" w:hint="cs"/>
-          <w:rtl/>
-          <w:lang w:bidi="fa-IR"/>
-        </w:rPr>
-        <w:t xml:space="preserve"> است که بتواند پس از دریافت دادهٔ ورودی </w:t>
-      </w:r>
-      <w:r>
-        <w:rPr>
-          <w:rFonts w:ascii="XB Niloofar" w:hAnsi="XB Niloofar" w:cs="XB Niloofar"/>
-          <w:lang w:bidi="fa-IR"/>
-        </w:rPr>
-        <w:t>x</w:t>
-      </w:r>
-      <w:r>
-        <w:rPr>
-          <w:rFonts w:ascii="XB Niloofar" w:hAnsi="XB Niloofar" w:cs="XB Niloofar" w:hint="cs"/>
-          <w:rtl/>
-          <w:lang w:bidi="fa-IR"/>
-        </w:rPr>
-        <w:t xml:space="preserve"> </w:t>
-      </w:r>
-      <w:r>
-        <w:rPr>
-          <w:rFonts w:ascii="XB Niloofar" w:hAnsi="XB Niloofar" w:cs="XB Niloofar" w:hint="cs"/>
-          <w:rtl/>
-          <w:lang w:bidi="fa-IR"/>
-        </w:rPr>
-        <w:t xml:space="preserve">با </w:t>
-      </w:r>
-      <w:r>
-        <w:rPr>
-          <w:rFonts w:ascii="XB Niloofar" w:hAnsi="XB Niloofar" w:cs="XB Niloofar" w:hint="cs"/>
-          <w:rtl/>
-          <w:lang w:bidi="fa-IR"/>
-        </w:rPr>
-        <w:t xml:space="preserve">پارامترهای </w:t>
-      </w:r>
-      <w:r>
-        <w:rPr>
-          <w:rFonts w:ascii="XB Niloofar" w:hAnsi="XB Niloofar" w:cs="XB Niloofar"/>
-          <w:lang w:bidi="fa-IR"/>
-        </w:rPr>
-        <w:t>theta</w:t>
-      </w:r>
-      <w:r>
-        <w:rPr>
-          <w:rFonts w:ascii="XB Niloofar" w:hAnsi="XB Niloofar" w:cs="XB Niloofar" w:hint="cs"/>
-          <w:rtl/>
-          <w:lang w:bidi="fa-IR"/>
-        </w:rPr>
-        <w:t xml:space="preserve"> تابع هدف </w:t>
-      </w:r>
-      <w:r>
-        <w:rPr>
-          <w:rFonts w:ascii="XB Niloofar" w:hAnsi="XB Niloofar" w:cs="XB Niloofar"/>
-          <w:lang w:bidi="fa-IR"/>
-        </w:rPr>
-        <w:t>y=f*(x)</w:t>
-      </w:r>
-      <w:r>
-        <w:rPr>
-          <w:rFonts w:ascii="XB Niloofar" w:hAnsi="XB Niloofar" w:cs="XB Niloofar" w:hint="cs"/>
-          <w:rtl/>
-          <w:lang w:bidi="fa-IR"/>
-        </w:rPr>
-        <w:t xml:space="preserve"> را با دقت قابل قبولی مدل کند.</w:t>
-      </w:r>
-      <w:r>
-        <w:rPr>
-          <w:rFonts w:ascii="XB Niloofar" w:hAnsi="XB Niloofar" w:cs="XB Niloofar" w:hint="cs"/>
-          <w:rtl/>
-          <w:lang w:bidi="fa-IR"/>
-        </w:rPr>
-        <w:t xml:space="preserve"> </w:t>
-      </w:r>
-      <w:r>
-        <w:rPr>
-          <w:rFonts w:ascii="XB Niloofar" w:hAnsi="XB Niloofar" w:cs="XB Niloofar" w:hint="cs"/>
-          <w:rtl/>
-          <w:lang w:bidi="fa-IR"/>
-        </w:rPr>
-        <w:t>یک شبکهٔ عصبی عمیق</w:t>
-      </w:r>
-      <w:r>
-        <w:rPr>
-          <w:rFonts w:ascii="XB Niloofar" w:hAnsi="XB Niloofar" w:cs="XB Niloofar" w:hint="cs"/>
-          <w:rtl/>
-          <w:lang w:bidi="fa-IR"/>
-        </w:rPr>
-        <w:t xml:space="preserve"> </w:t>
-      </w:r>
-      <w:r>
-        <w:rPr>
-          <w:rFonts w:ascii="XB Niloofar" w:hAnsi="XB Niloofar" w:cs="XB Niloofar" w:hint="cs"/>
-          <w:rtl/>
-          <w:lang w:bidi="fa-IR"/>
-        </w:rPr>
-        <w:t>می‌تواند با مشاهده داده</w:t>
-      </w:r>
-      <w:r>
-        <w:rPr>
-          <w:rFonts w:ascii="XB Niloofar" w:hAnsi="XB Niloofar" w:cs="XB Niloofar" w:hint="cs"/>
-          <w:rtl/>
-          <w:lang w:bidi="fa-IR"/>
-        </w:rPr>
-        <w:t xml:space="preserve"> و در یک فرایند یادگیری،</w:t>
-      </w:r>
-      <w:r>
-        <w:rPr>
-          <w:rFonts w:ascii="XB Niloofar" w:hAnsi="XB Niloofar" w:cs="XB Niloofar" w:hint="cs"/>
-          <w:rtl/>
-          <w:lang w:bidi="fa-IR"/>
-        </w:rPr>
-        <w:t xml:space="preserve"> </w:t>
-      </w:r>
-      <w:r>
-        <w:rPr>
-          <w:rFonts w:ascii="XB Niloofar" w:hAnsi="XB Niloofar" w:cs="XB Niloofar" w:hint="cs"/>
-          <w:rtl/>
-          <w:lang w:bidi="fa-IR"/>
-        </w:rPr>
-        <w:t xml:space="preserve">مقادیری از </w:t>
-      </w:r>
-      <w:r>
-        <w:rPr>
-          <w:rFonts w:ascii="XB Niloofar" w:hAnsi="XB Niloofar" w:cs="XB Niloofar" w:hint="cs"/>
-          <w:rtl/>
-          <w:lang w:bidi="fa-IR"/>
-        </w:rPr>
-        <w:t xml:space="preserve">پارامترهای </w:t>
-      </w:r>
-      <w:r>
-        <w:rPr>
-          <w:rFonts w:ascii="XB Niloofar" w:hAnsi="XB Niloofar" w:cs="XB Niloofar"/>
-          <w:lang w:bidi="fa-IR"/>
-        </w:rPr>
-        <w:t>theta</w:t>
-      </w:r>
-      <w:r>
-        <w:rPr>
-          <w:rFonts w:ascii="XB Niloofar" w:hAnsi="XB Niloofar" w:cs="XB Niloofar" w:hint="cs"/>
-          <w:rtl/>
-          <w:lang w:bidi="fa-IR"/>
-        </w:rPr>
-        <w:t xml:space="preserve"> را </w:t>
-      </w:r>
-      <w:r>
-        <w:rPr>
-          <w:rFonts w:ascii="XB Niloofar" w:hAnsi="XB Niloofar" w:cs="XB Niloofar" w:hint="cs"/>
-          <w:rtl/>
-          <w:lang w:bidi="fa-IR"/>
-        </w:rPr>
-        <w:t xml:space="preserve">انتخاب کند که خطای پیش‌بینی کمینه شود. </w:t>
-      </w:r>
     </w:p>
     <w:p>
       <w:pPr>
@@ -5306,6 +5548,7 @@
         <w:jc w:val="lowKashida"/>
         <w:rPr>
           <w:rFonts w:ascii="XB Niloofar" w:hAnsi="XB Niloofar" w:cs="XB Niloofar"/>
+          <w:rtl/>
           <w:lang w:bidi="fa-IR"/>
         </w:rPr>
       </w:pPr>
@@ -5316,7 +5559,79 @@
         <w:spacing w:after="120" w:line="276" w:lineRule="auto"/>
         <w:jc w:val="lowKashida"/>
         <w:rPr>
-          <w:rFonts w:ascii="XB Niloofar" w:hAnsi="XB Niloofar" w:cs="XB Niloofar" w:hint="cs"/>
+          <w:rFonts w:ascii="XB Niloofar" w:hAnsi="XB Niloofar" w:cs="XB Niloofar"/>
+          <w:rtl/>
+          <w:lang w:bidi="fa-IR"/>
+        </w:rPr>
+      </w:pPr>
+      <w:r>
+        <w:rPr>
+          <w:rFonts w:ascii="XB Niloofar" w:hAnsi="XB Niloofar" w:cs="XB Niloofar" w:hint="cs"/>
+          <w:rtl/>
+          <w:lang w:bidi="fa-IR"/>
+        </w:rPr>
+        <w:t>قلمرو پژوهش</w:t>
+      </w:r>
+    </w:p>
+    <w:p>
+      <w:pPr>
+        <w:bidi/>
+        <w:spacing w:after="120" w:line="276" w:lineRule="auto"/>
+        <w:jc w:val="lowKashida"/>
+        <w:rPr>
+          <w:rFonts w:ascii="XB Niloofar" w:hAnsi="XB Niloofar" w:cs="XB Niloofar"/>
+          <w:rtl/>
+          <w:lang w:bidi="fa-IR"/>
+        </w:rPr>
+      </w:pPr>
+      <w:r>
+        <w:rPr>
+          <w:rFonts w:ascii="XB Niloofar" w:hAnsi="XB Niloofar" w:cs="XB Niloofar" w:hint="cs"/>
+          <w:rtl/>
+          <w:lang w:bidi="fa-IR"/>
+        </w:rPr>
+        <w:t xml:space="preserve">این پژوهش از منظر موضوعی در حوزهٔ پیش‌بینی سری زمانی بازارهای مالی قرار می‌گیرد </w:t>
+      </w:r>
+      <w:r>
+        <w:rPr>
+          <w:rFonts w:ascii="XB Niloofar" w:hAnsi="XB Niloofar" w:cs="XB Niloofar" w:hint="cs"/>
+          <w:rtl/>
+          <w:lang w:bidi="fa-IR"/>
+        </w:rPr>
+        <w:t xml:space="preserve">و </w:t>
+      </w:r>
+      <w:r>
+        <w:rPr>
+          <w:rFonts w:ascii="XB Niloofar" w:hAnsi="XB Niloofar" w:cs="XB Niloofar" w:hint="cs"/>
+          <w:rtl/>
+          <w:lang w:bidi="fa-IR"/>
+        </w:rPr>
+        <w:t xml:space="preserve">قلمرو مکانی و زمانی آن مربوط به بورس اوراق بهادار تهران در بازهٔ زمانی شهریور </w:t>
+      </w:r>
+      <w:r>
+        <w:rPr>
+          <w:rFonts w:ascii="XB Niloofar" w:hAnsi="XB Niloofar" w:cs="XB Niloofar" w:hint="cs"/>
+          <w:rtl/>
+          <w:lang w:bidi="fa-IR"/>
+        </w:rPr>
+        <w:t>۱۳۹۷</w:t>
+      </w:r>
+      <w:r>
+        <w:rPr>
+          <w:rFonts w:ascii="XB Niloofar" w:hAnsi="XB Niloofar" w:cs="XB Niloofar" w:hint="cs"/>
+          <w:rtl/>
+          <w:lang w:bidi="fa-IR"/>
+        </w:rPr>
+        <w:t xml:space="preserve"> تا شهریور ۱۴۰۱ است.</w:t>
+      </w:r>
+    </w:p>
+    <w:p>
+      <w:pPr>
+        <w:bidi/>
+        <w:spacing w:after="120" w:line="276" w:lineRule="auto"/>
+        <w:jc w:val="lowKashida"/>
+        <w:rPr>
+          <w:rFonts w:ascii="XB Niloofar" w:hAnsi="XB Niloofar" w:cs="XB Niloofar"/>
           <w:rtl/>
           <w:lang w:bidi="fa-IR"/>
         </w:rPr>
@@ -5339,90 +5654,7 @@
           <w:rtl/>
           <w:lang w:bidi="fa-IR"/>
         </w:rPr>
-        <w:t>قلمرو پژوهش</w:t>
-      </w:r>
-    </w:p>
-    <w:p>
-      <w:pPr>
-        <w:bidi/>
-        <w:spacing w:after="120" w:line="276" w:lineRule="auto"/>
-        <w:jc w:val="lowKashida"/>
-        <w:rPr>
-          <w:rFonts w:ascii="XB Niloofar" w:hAnsi="XB Niloofar" w:cs="XB Niloofar"/>
-          <w:rtl/>
-          <w:lang w:bidi="fa-IR"/>
-        </w:rPr>
-      </w:pPr>
-      <w:r>
-        <w:rPr>
-          <w:rFonts w:ascii="XB Niloofar" w:hAnsi="XB Niloofar" w:cs="XB Niloofar" w:hint="cs"/>
-          <w:rtl/>
-          <w:lang w:bidi="fa-IR"/>
-        </w:rPr>
-        <w:t xml:space="preserve">این پژوهش از منظر موضوعی در حوزهٔ پیش‌بینی سری زمانی بازارهای مالی قرار می‌گیرد </w:t>
-      </w:r>
-      <w:r>
-        <w:rPr>
-          <w:rFonts w:ascii="XB Niloofar" w:hAnsi="XB Niloofar" w:cs="XB Niloofar" w:hint="cs"/>
-          <w:rtl/>
-          <w:lang w:bidi="fa-IR"/>
-        </w:rPr>
-        <w:t xml:space="preserve">و </w:t>
-      </w:r>
-      <w:r>
-        <w:rPr>
-          <w:rFonts w:ascii="XB Niloofar" w:hAnsi="XB Niloofar" w:cs="XB Niloofar" w:hint="cs"/>
-          <w:rtl/>
-          <w:lang w:bidi="fa-IR"/>
-        </w:rPr>
-        <w:t xml:space="preserve">قلمرو مکانی و زمانی آن مربوط به بورس اوراق بهادار تهران در بازهٔ زمانی شهریور </w:t>
-      </w:r>
-      <w:r>
-        <w:rPr>
-          <w:rFonts w:ascii="XB Niloofar" w:hAnsi="XB Niloofar" w:cs="XB Niloofar" w:hint="cs"/>
-          <w:rtl/>
-          <w:lang w:bidi="fa-IR"/>
-        </w:rPr>
-        <w:t>۱۳۹۷</w:t>
-      </w:r>
-      <w:r>
-        <w:rPr>
-          <w:rFonts w:ascii="XB Niloofar" w:hAnsi="XB Niloofar" w:cs="XB Niloofar" w:hint="cs"/>
-          <w:rtl/>
-          <w:lang w:bidi="fa-IR"/>
-        </w:rPr>
-        <w:t xml:space="preserve"> تا شهریور ۱۴۰۱ است.</w:t>
-      </w:r>
-    </w:p>
-    <w:p>
-      <w:pPr>
-        <w:bidi/>
-        <w:spacing w:after="120" w:line="276" w:lineRule="auto"/>
-        <w:jc w:val="lowKashida"/>
-        <w:rPr>
-          <w:rFonts w:ascii="XB Niloofar" w:hAnsi="XB Niloofar" w:cs="XB Niloofar"/>
-          <w:rtl/>
-          <w:lang w:bidi="fa-IR"/>
-        </w:rPr>
-      </w:pPr>
-    </w:p>
-    <w:p>
-      <w:pPr>
-        <w:bidi/>
-        <w:spacing w:after="120" w:line="276" w:lineRule="auto"/>
-        <w:jc w:val="lowKashida"/>
-        <w:rPr>
-          <w:rFonts w:ascii="XB Niloofar" w:hAnsi="XB Niloofar" w:cs="XB Niloofar"/>
-          <w:rtl/>
-          <w:lang w:bidi="fa-IR"/>
-        </w:rPr>
-      </w:pPr>
-      <w:r>
-        <w:rPr>
-          <w:rFonts w:ascii="XB Niloofar" w:hAnsi="XB Niloofar" w:cs="XB Niloofar" w:hint="cs"/>
-          <w:rtl/>
-          <w:lang w:bidi="fa-IR"/>
-        </w:rPr>
+        <w:lastRenderedPageBreak/>
         <w:t>جامعه و نمونهٔ آماری</w:t>
       </w:r>
     </w:p>
@@ -5638,7 +5870,6 @@
           <w:rtl/>
           <w:lang w:bidi="fa-IR"/>
         </w:rPr>
-        <w:lastRenderedPageBreak/>
         <w:t>منبع، روش و ابزار گردآوری داده</w:t>
       </w:r>
     </w:p>
@@ -6243,7 +6474,16 @@
           <w:rtl/>
           <w:lang w:bidi="fa-IR"/>
         </w:rPr>
-        <w:t xml:space="preserve"> هم‌چنین سعی می‌شود تا سری‌های زمانی خارج از نمونهٔ اولیه نیز به کمک مدل یادگیری گروهی پیش‌بینی شو</w:t>
+        <w:t xml:space="preserve"> هم‌چنین سعی می‌شود تا سری‌های زمانی خارج از نمونهٔ اولیه نیز به </w:t>
+      </w:r>
+      <w:r>
+        <w:rPr>
+          <w:rFonts w:ascii="XB Niloofar" w:hAnsi="XB Niloofar" w:cs="XB Niloofar" w:hint="cs"/>
+          <w:rtl/>
+          <w:lang w:bidi="fa-IR"/>
+        </w:rPr>
+        <w:lastRenderedPageBreak/>
+        <w:t>کمک مدل یادگیری گروهی پیش‌بینی شو</w:t>
       </w:r>
       <w:r>
         <w:rPr>
@@ -6543,16 +6783,7 @@
           <w:rtl/>
           <w:lang w:bidi="fa-IR"/>
         </w:rPr>
-        <w:t xml:space="preserve"> </w:t>
-      </w:r>
-      <w:r>
-        <w:rPr>
-          <w:rFonts w:ascii="XB Niloofar" w:hAnsi="XB Niloofar" w:cs="XB Niloofar"/>
-          <w:rtl/>
-          <w:lang w:bidi="fa-IR"/>
-        </w:rPr>
-        <w:lastRenderedPageBreak/>
-        <w:t>پا</w:t>
+        <w:t xml:space="preserve"> پا</w:t>
       </w:r>
       <w:r>
         <w:rPr>

</xml_diff>